<commit_message>
Small fix to diva7.js
</commit_message>
<xml_diff>
--- a/Entering_data_inf_DiVA.docx
+++ b/Entering_data_inf_DiVA.docx
@@ -17991,18 +17991,10 @@
         <w:t xml:space="preserve">It is worth noting that </w:t>
       </w:r>
       <w:r>
-        <w:t xml:space="preserve">Linköping University Electronic </w:t>
-      </w:r>
-      <w:proofErr w:type="gramStart"/>
-      <w:r>
-        <w:t xml:space="preserve">Press </w:t>
-      </w:r>
-      <w:r>
-        <w:t xml:space="preserve"> has</w:t>
-      </w:r>
-      <w:proofErr w:type="gramEnd"/>
-      <w:r>
-        <w:t xml:space="preserve"> a service called: “</w:t>
+        <w:t>Linköping University Electronic Press</w:t>
+      </w:r>
+      <w:r>
+        <w:t xml:space="preserve"> has a service called: “</w:t>
       </w:r>
       <w:r>
         <w:t>Find a Detailed-level National Subject Area</w:t>
@@ -18062,6 +18054,11 @@
       <w:r>
         <w:t>”</w:t>
       </w:r>
+    </w:p>
+    <w:p>
+      <w:pPr>
+        <w:pStyle w:val="BodyText"/>
+      </w:pPr>
       <w:bookmarkStart w:id="25" w:name="_GoBack"/>
       <w:bookmarkEnd w:id="25"/>
     </w:p>
@@ -21515,7 +21512,7 @@
           <w:rPr>
             <w:noProof/>
           </w:rPr>
-          <w:t>15</w:t>
+          <w:t>16</w:t>
         </w:r>
         <w:r>
           <w:rPr>
@@ -21534,7 +21531,7 @@
   <w:abstractNum w:abstractNumId="0">
     <w:nsid w:val="FFFFFF7C"/>
     <w:multiLevelType w:val="singleLevel"/>
-    <w:tmpl w:val="F3B86416"/>
+    <w:tmpl w:val="63F0674C"/>
     <w:lvl w:ilvl="0">
       <w:start w:val="1"/>
       <w:numFmt w:val="decimal"/>
@@ -21551,7 +21548,7 @@
   <w:abstractNum w:abstractNumId="1">
     <w:nsid w:val="FFFFFF7D"/>
     <w:multiLevelType w:val="singleLevel"/>
-    <w:tmpl w:val="453C8AA2"/>
+    <w:tmpl w:val="C6D68A84"/>
     <w:lvl w:ilvl="0">
       <w:start w:val="1"/>
       <w:numFmt w:val="decimal"/>
@@ -21568,7 +21565,7 @@
   <w:abstractNum w:abstractNumId="2">
     <w:nsid w:val="FFFFFF7E"/>
     <w:multiLevelType w:val="singleLevel"/>
-    <w:tmpl w:val="F7A8ABC6"/>
+    <w:tmpl w:val="3E1ABDD2"/>
     <w:lvl w:ilvl="0">
       <w:start w:val="1"/>
       <w:numFmt w:val="decimal"/>
@@ -21599,7 +21596,7 @@
   <w:abstractNum w:abstractNumId="4">
     <w:nsid w:val="FFFFFF80"/>
     <w:multiLevelType w:val="singleLevel"/>
-    <w:tmpl w:val="5106BF36"/>
+    <w:tmpl w:val="B2A03764"/>
     <w:lvl w:ilvl="0">
       <w:start w:val="1"/>
       <w:numFmt w:val="bullet"/>
@@ -21619,7 +21616,7 @@
   <w:abstractNum w:abstractNumId="5">
     <w:nsid w:val="FFFFFF81"/>
     <w:multiLevelType w:val="singleLevel"/>
-    <w:tmpl w:val="19A409C6"/>
+    <w:tmpl w:val="46742688"/>
     <w:lvl w:ilvl="0">
       <w:start w:val="1"/>
       <w:numFmt w:val="bullet"/>
@@ -21639,7 +21636,7 @@
   <w:abstractNum w:abstractNumId="6">
     <w:nsid w:val="FFFFFF82"/>
     <w:multiLevelType w:val="singleLevel"/>
-    <w:tmpl w:val="F8A4708C"/>
+    <w:tmpl w:val="88743A34"/>
     <w:lvl w:ilvl="0">
       <w:start w:val="1"/>
       <w:numFmt w:val="bullet"/>
@@ -21659,7 +21656,7 @@
   <w:abstractNum w:abstractNumId="7">
     <w:nsid w:val="FFFFFF83"/>
     <w:multiLevelType w:val="singleLevel"/>
-    <w:tmpl w:val="215E63E0"/>
+    <w:tmpl w:val="05A4C3A8"/>
     <w:lvl w:ilvl="0">
       <w:start w:val="1"/>
       <w:numFmt w:val="bullet"/>
@@ -25864,7 +25861,7 @@
 </file>
 
 <file path=customXml/itemProps1.xml><?xml version="1.0" encoding="utf-8"?>
-<ds:datastoreItem xmlns:ds="http://schemas.openxmlformats.org/officeDocument/2006/customXml" ds:itemID="{169741EB-A541-4D54-ABF4-0CFC5AD5A3F3}">
+<ds:datastoreItem xmlns:ds="http://schemas.openxmlformats.org/officeDocument/2006/customXml" ds:itemID="{F606D34B-77B5-45E5-9CBB-ADBB6BE9E749}">
   <ds:schemaRefs>
     <ds:schemaRef ds:uri="http://schemas.openxmlformats.org/officeDocument/2006/bibliography"/>
   </ds:schemaRefs>

</xml_diff>